<commit_message>
TXT Copy & paste previous text
</commit_message>
<xml_diff>
--- a/reports/Lisbon_Challenge2.docx
+++ b/reports/Lisbon_Challenge2.docx
@@ -37,11 +37,7 @@
       </w:pPr>
       <w:r>
         <w:rPr/>
-        <w:t>Instituto de Medicina Molecular</w:t>
-      </w:r>
-      <w:r>
-        <w:rPr/>
-        <w:t xml:space="preserve"> </w:t>
+        <w:t xml:space="preserve">Instituto de Medicina Molecular </w:t>
       </w:r>
     </w:p>
     <w:p>
@@ -69,9 +65,7 @@
         <w:pStyle w:val="style0"/>
       </w:pPr>
       <w:r>
-        <w:rPr>
-          <w:i/>
-        </w:rPr>
+        <w:rPr/>
       </w:r>
     </w:p>
     <w:p>
@@ -86,7 +80,11 @@
       </w:r>
       <w:r>
         <w:rPr/>
-        <w:t>: include 1 short sentence description</w:t>
+        <w:t xml:space="preserve">: </w:t>
+      </w:r>
+      <w:r>
+        <w:rPr/>
+        <w:t>include 1 short sentence description</w:t>
       </w:r>
       <w:bookmarkStart w:id="0" w:name="_GoBack"/>
       <w:bookmarkEnd w:id="0"/>
@@ -100,9 +98,7 @@
         <w:pStyle w:val="style0"/>
       </w:pPr>
       <w:r>
-        <w:rPr>
-          <w:i/>
-        </w:rPr>
+        <w:rPr/>
       </w:r>
     </w:p>
     <w:p>
@@ -135,7 +131,7 @@
     </w:p>
     <w:p>
       <w:pPr>
-        <w:pStyle w:val="style26"/>
+        <w:pStyle w:val="style29"/>
         <w:numPr>
           <w:ilvl w:val="0"/>
           <w:numId w:val="1"/>
@@ -148,7 +144,7 @@
     </w:p>
     <w:p>
       <w:pPr>
-        <w:pStyle w:val="style26"/>
+        <w:pStyle w:val="style29"/>
         <w:numPr>
           <w:ilvl w:val="0"/>
           <w:numId w:val="1"/>
@@ -161,7 +157,7 @@
     </w:p>
     <w:p>
       <w:pPr>
-        <w:pStyle w:val="style26"/>
+        <w:pStyle w:val="style29"/>
         <w:numPr>
           <w:ilvl w:val="0"/>
           <w:numId w:val="1"/>
@@ -205,6 +201,204 @@
       </w:pPr>
       <w:r>
         <w:rPr/>
+      </w:r>
+    </w:p>
+    <w:p>
+      <w:pPr>
+        <w:pStyle w:val="style0"/>
+      </w:pPr>
+      <w:r>
+        <w:rPr>
+          <w:rFonts w:ascii="Cambria" w:cs="DejaVu Sans Condensed" w:hAnsi="Cambria"/>
+        </w:rPr>
+        <w:t>The main idea behind the final solution was the following</w:t>
+      </w:r>
+    </w:p>
+    <w:p>
+      <w:pPr>
+        <w:pStyle w:val="style0"/>
+      </w:pPr>
+      <w:r>
+        <w:rPr>
+          <w:rFonts w:ascii="Cambria" w:cs="DejaVu Sans Condensed" w:hAnsi="Cambria"/>
+        </w:rPr>
+      </w:r>
+    </w:p>
+    <w:p>
+      <w:pPr>
+        <w:pStyle w:val="style0"/>
+        <w:ind w:firstLine="50" w:left="1225" w:right="0"/>
+      </w:pPr>
+      <w:r>
+        <w:rPr>
+          <w:rFonts w:ascii="Cambria" w:cs="DejaVu Sans Condensed" w:hAnsi="Cambria"/>
+        </w:rPr>
+        <w:t>Two drugs will act in a synergistic fashion if they disturb different genes with related functionality.</w:t>
+      </w:r>
+    </w:p>
+    <w:p>
+      <w:pPr>
+        <w:pStyle w:val="style0"/>
+      </w:pPr>
+      <w:r>
+        <w:rPr>
+          <w:rFonts w:ascii="Cambria" w:cs="DejaVu Sans Condensed" w:hAnsi="Cambria"/>
+        </w:rPr>
+      </w:r>
+    </w:p>
+    <w:p>
+      <w:pPr>
+        <w:pStyle w:val="style0"/>
+      </w:pPr>
+      <w:r>
+        <w:rPr>
+          <w:rFonts w:ascii="Cambria" w:cs="DejaVu Sans Condensed" w:hAnsi="Cambria"/>
+        </w:rPr>
+        <w:t>For the implementation of this idea, I relied, again, on the GO terms (molecular function and biological process only).</w:t>
+      </w:r>
+    </w:p>
+    <w:p>
+      <w:pPr>
+        <w:pStyle w:val="style0"/>
+      </w:pPr>
+      <w:r>
+        <w:rPr>
+          <w:rFonts w:ascii="Cambria" w:cs="DejaVu Sans Condensed" w:hAnsi="Cambria"/>
+        </w:rPr>
+      </w:r>
+    </w:p>
+    <w:p>
+      <w:pPr>
+        <w:pStyle w:val="style0"/>
+      </w:pPr>
+      <w:r>
+        <w:rPr>
+          <w:rFonts w:ascii="Cambria" w:cs="DejaVu Sans Condensed" w:hAnsi="Cambria"/>
+        </w:rPr>
+        <w:t>First, the media and DMSO data was used to determine a baseline variation and genes were considered disturbed if they moved more than 1.5 standard deviations away from the mean at any time point. This is a noisy measurement, but it will only be used very indirectly. As above, genes were also grouped together by GO terms.</w:t>
+      </w:r>
+    </w:p>
+    <w:p>
+      <w:pPr>
+        <w:pStyle w:val="style0"/>
+      </w:pPr>
+      <w:r>
+        <w:rPr>
+          <w:rFonts w:ascii="Cambria" w:cs="DejaVu Sans Condensed" w:hAnsi="Cambria"/>
+        </w:rPr>
+      </w:r>
+    </w:p>
+    <w:p>
+      <w:pPr>
+        <w:pStyle w:val="style0"/>
+      </w:pPr>
+      <w:r>
+        <w:rPr>
+          <w:rFonts w:ascii="Cambria" w:cs="DejaVu Sans Condensed" w:hAnsi="Cambria"/>
+        </w:rPr>
+        <w:t>Each drug was thus characterized by two signatures:</w:t>
+      </w:r>
+    </w:p>
+    <w:p>
+      <w:pPr>
+        <w:pStyle w:val="style0"/>
+        <w:numPr>
+          <w:ilvl w:val="0"/>
+          <w:numId w:val="2"/>
+        </w:numPr>
+      </w:pPr>
+      <w:r>
+        <w:rPr>
+          <w:rFonts w:ascii="Cambria" w:cs="DejaVu Sans Condensed" w:hAnsi="Cambria"/>
+        </w:rPr>
+        <w:t>A set of disturbed genes</w:t>
+      </w:r>
+    </w:p>
+    <w:p>
+      <w:pPr>
+        <w:pStyle w:val="style0"/>
+        <w:numPr>
+          <w:ilvl w:val="0"/>
+          <w:numId w:val="2"/>
+        </w:numPr>
+      </w:pPr>
+      <w:r>
+        <w:rPr>
+          <w:rFonts w:ascii="Cambria" w:cs="DejaVu Sans Condensed" w:hAnsi="Cambria"/>
+        </w:rPr>
+        <w:t>A set of disturbed GO terms</w:t>
+      </w:r>
+    </w:p>
+    <w:p>
+      <w:pPr>
+        <w:pStyle w:val="style0"/>
+      </w:pPr>
+      <w:r>
+        <w:rPr>
+          <w:rFonts w:ascii="Cambria" w:cs="DejaVu Sans Condensed" w:hAnsi="Cambria"/>
+        </w:rPr>
+      </w:r>
+    </w:p>
+    <w:p>
+      <w:pPr>
+        <w:pStyle w:val="style0"/>
+      </w:pPr>
+      <w:r>
+        <w:rPr>
+          <w:rFonts w:ascii="Cambria" w:cs="DejaVu Sans Condensed" w:hAnsi="Cambria"/>
+        </w:rPr>
+        <w:t>For each pair of drugs, I computed the correlation between its disturbed genes and its disturbed GO terms.</w:t>
+      </w:r>
+    </w:p>
+    <w:p>
+      <w:pPr>
+        <w:pStyle w:val="style0"/>
+      </w:pPr>
+      <w:r>
+        <w:rPr>
+          <w:rFonts w:ascii="Cambria" w:cs="DejaVu Sans Condensed" w:hAnsi="Cambria"/>
+        </w:rPr>
+      </w:r>
+    </w:p>
+    <w:p>
+      <w:pPr>
+        <w:pStyle w:val="style0"/>
+      </w:pPr>
+      <w:r>
+        <w:rPr>
+          <w:rFonts w:ascii="Cambria" w:cs="DejaVu Sans Condensed" w:hAnsi="Cambria"/>
+        </w:rPr>
+        <w:t>There is a roughly linear correlation between these two values, but the distance to the regression line is our measure of synergy. Drugs pairs for which the GO terms are more correlated than predicted by the correlation at the gene level were predicted to be synergistic.</w:t>
+      </w:r>
+    </w:p>
+    <w:p>
+      <w:pPr>
+        <w:pStyle w:val="style0"/>
+      </w:pPr>
+      <w:r>
+        <w:rPr>
+          <w:rFonts w:ascii="Cambria" w:hAnsi="Cambria"/>
+        </w:rPr>
+      </w:r>
+    </w:p>
+    <w:p>
+      <w:pPr>
+        <w:pStyle w:val="style0"/>
+      </w:pPr>
+      <w:r>
+        <w:rPr>
+          <w:rFonts w:ascii="Cambria" w:hAnsi="Cambria"/>
+        </w:rPr>
+      </w:r>
+    </w:p>
+    <w:p>
+      <w:pPr>
+        <w:pStyle w:val="style0"/>
+      </w:pPr>
+      <w:r>
+        <w:rPr>
+          <w:rFonts w:ascii="Cambria" w:hAnsi="Cambria"/>
+        </w:rPr>
         <w:t>The methods should cover a full description of your methods so a reader can reproduce them.  Please cover how you processed the data, if any data was imputed or manipulated in any way (e.g., you mapped data onto pathways or combined different datasets), the underlying algorithm, any modifications to the underlying method of importance, the incorporation of outside data (e.g., genesets or GO terms), and the approach to ranking.</w:t>
       </w:r>
     </w:p>
@@ -213,7 +407,9 @@
         <w:pStyle w:val="style0"/>
       </w:pPr>
       <w:r>
-        <w:rPr/>
+        <w:rPr>
+          <w:rFonts w:ascii="Cambria" w:hAnsi="Cambria"/>
+        </w:rPr>
       </w:r>
     </w:p>
     <w:p>
@@ -268,19 +464,17 @@
         <w:pStyle w:val="style0"/>
       </w:pPr>
       <w:r>
+        <w:rPr/>
+      </w:r>
+    </w:p>
+    <w:p>
+      <w:pPr>
+        <w:pStyle w:val="style0"/>
+      </w:pPr>
+      <w:r>
         <w:rPr>
           <w:b/>
         </w:rPr>
-      </w:r>
-    </w:p>
-    <w:p>
-      <w:pPr>
-        <w:pStyle w:val="style0"/>
-      </w:pPr>
-      <w:r>
-        <w:rPr>
-          <w:b/>
-        </w:rPr>
         <w:t>Authors Statement</w:t>
       </w:r>
     </w:p>
@@ -289,22 +483,16 @@
         <w:pStyle w:val="style0"/>
       </w:pPr>
       <w:r>
-        <w:rPr>
-          <w:b/>
-        </w:rPr>
-      </w:r>
-    </w:p>
-    <w:p>
-      <w:pPr>
-        <w:pStyle w:val="style0"/>
-      </w:pPr>
-      <w:r>
-        <w:rPr/>
-        <w:t>LPC developed the methodology, implemented it, and wrote the report.</w:t>
-      </w:r>
-      <w:r>
-        <w:rPr/>
-        <w:t xml:space="preserve"> </w:t>
+        <w:rPr/>
+      </w:r>
+    </w:p>
+    <w:p>
+      <w:pPr>
+        <w:pStyle w:val="style0"/>
+      </w:pPr>
+      <w:r>
+        <w:rPr/>
+        <w:t xml:space="preserve">LPC developed the methodology, implemented it, and wrote the report. </w:t>
       </w:r>
     </w:p>
     <w:p>
@@ -443,6 +631,116 @@
   <w:abstractNum w:abstractNumId="2">
     <w:lvl w:ilvl="0">
       <w:start w:val="1"/>
+      <w:numFmt w:val="decimal"/>
+      <w:lvlText w:val="%1."/>
+      <w:lvlJc w:val="left"/>
+      <w:pPr>
+        <w:tabs>
+          <w:tab w:pos="720" w:val="num"/>
+        </w:tabs>
+        <w:ind w:hanging="360" w:left="720"/>
+      </w:pPr>
+    </w:lvl>
+    <w:lvl w:ilvl="1">
+      <w:start w:val="1"/>
+      <w:numFmt w:val="decimal"/>
+      <w:lvlText w:val="%2."/>
+      <w:lvlJc w:val="left"/>
+      <w:pPr>
+        <w:tabs>
+          <w:tab w:pos="1080" w:val="num"/>
+        </w:tabs>
+        <w:ind w:hanging="360" w:left="1080"/>
+      </w:pPr>
+    </w:lvl>
+    <w:lvl w:ilvl="2">
+      <w:start w:val="1"/>
+      <w:numFmt w:val="decimal"/>
+      <w:lvlText w:val="%3."/>
+      <w:lvlJc w:val="left"/>
+      <w:pPr>
+        <w:tabs>
+          <w:tab w:pos="1440" w:val="num"/>
+        </w:tabs>
+        <w:ind w:hanging="360" w:left="1440"/>
+      </w:pPr>
+    </w:lvl>
+    <w:lvl w:ilvl="3">
+      <w:start w:val="1"/>
+      <w:numFmt w:val="decimal"/>
+      <w:lvlText w:val="%4."/>
+      <w:lvlJc w:val="left"/>
+      <w:pPr>
+        <w:tabs>
+          <w:tab w:pos="1800" w:val="num"/>
+        </w:tabs>
+        <w:ind w:hanging="360" w:left="1800"/>
+      </w:pPr>
+    </w:lvl>
+    <w:lvl w:ilvl="4">
+      <w:start w:val="1"/>
+      <w:numFmt w:val="decimal"/>
+      <w:lvlText w:val="%5."/>
+      <w:lvlJc w:val="left"/>
+      <w:pPr>
+        <w:tabs>
+          <w:tab w:pos="2160" w:val="num"/>
+        </w:tabs>
+        <w:ind w:hanging="360" w:left="2160"/>
+      </w:pPr>
+    </w:lvl>
+    <w:lvl w:ilvl="5">
+      <w:start w:val="1"/>
+      <w:numFmt w:val="decimal"/>
+      <w:lvlText w:val="%6."/>
+      <w:lvlJc w:val="left"/>
+      <w:pPr>
+        <w:tabs>
+          <w:tab w:pos="2520" w:val="num"/>
+        </w:tabs>
+        <w:ind w:hanging="360" w:left="2520"/>
+      </w:pPr>
+    </w:lvl>
+    <w:lvl w:ilvl="6">
+      <w:start w:val="1"/>
+      <w:numFmt w:val="decimal"/>
+      <w:lvlText w:val="%7."/>
+      <w:lvlJc w:val="left"/>
+      <w:pPr>
+        <w:tabs>
+          <w:tab w:pos="2880" w:val="num"/>
+        </w:tabs>
+        <w:ind w:hanging="360" w:left="2880"/>
+      </w:pPr>
+    </w:lvl>
+    <w:lvl w:ilvl="7">
+      <w:start w:val="1"/>
+      <w:numFmt w:val="decimal"/>
+      <w:lvlText w:val="%8."/>
+      <w:lvlJc w:val="left"/>
+      <w:pPr>
+        <w:tabs>
+          <w:tab w:pos="3240" w:val="num"/>
+        </w:tabs>
+        <w:ind w:hanging="360" w:left="3240"/>
+      </w:pPr>
+    </w:lvl>
+    <w:lvl w:ilvl="8">
+      <w:start w:val="1"/>
+      <w:numFmt w:val="decimal"/>
+      <w:lvlText w:val="%9."/>
+      <w:lvlJc w:val="left"/>
+      <w:pPr>
+        <w:tabs>
+          <w:tab w:pos="3600" w:val="num"/>
+        </w:tabs>
+        <w:ind w:hanging="360" w:left="3600"/>
+      </w:pPr>
+    </w:lvl>
+  </w:abstractNum>
+  <w:abstractNum w:abstractNumId="3">
+    <w:lvl w:ilvl="0">
+      <w:start w:val="1"/>
       <w:numFmt w:val="none"/>
       <w:suff w:val="nothing"/>
       <w:lvlText w:val=""/>
@@ -564,6 +862,9 @@
   </w:num>
   <w:num w:numId="2">
     <w:abstractNumId w:val="2"/>
+  </w:num>
+  <w:num w:numId="3">
+    <w:abstractNumId w:val="3"/>
   </w:num>
 </w:numbering>
 </file>
@@ -580,7 +881,7 @@
     </w:pPr>
     <w:rPr>
       <w:rFonts w:ascii="Cambria" w:cs="" w:eastAsia="DejaVu Sans" w:hAnsi="Cambria"/>
-      <w:color w:val="auto"/>
+      <w:color w:val="00000A"/>
       <w:sz w:val="24"/>
       <w:szCs w:val="24"/>
       <w:lang w:bidi="ar-SA" w:eastAsia="en-US" w:val="en-US"/>
@@ -634,10 +935,31 @@
       <w:rFonts w:cs="Courier New"/>
     </w:rPr>
   </w:style>
-  <w:style w:styleId="style21" w:type="paragraph">
+  <w:style w:styleId="style21" w:type="character">
+    <w:name w:val="ListLabel 2"/>
+    <w:next w:val="style21"/>
+    <w:rPr>
+      <w:rFonts w:cs="Symbol"/>
+    </w:rPr>
+  </w:style>
+  <w:style w:styleId="style22" w:type="character">
+    <w:name w:val="ListLabel 3"/>
+    <w:next w:val="style22"/>
+    <w:rPr>
+      <w:rFonts w:cs="Courier New"/>
+    </w:rPr>
+  </w:style>
+  <w:style w:styleId="style23" w:type="character">
+    <w:name w:val="ListLabel 4"/>
+    <w:next w:val="style23"/>
+    <w:rPr>
+      <w:rFonts w:cs="Wingdings"/>
+    </w:rPr>
+  </w:style>
+  <w:style w:styleId="style24" w:type="paragraph">
     <w:name w:val="Heading"/>
     <w:basedOn w:val="style0"/>
-    <w:next w:val="style22"/>
+    <w:next w:val="style25"/>
     <w:pPr>
       <w:keepNext/>
       <w:spacing w:after="120" w:before="240"/>
@@ -649,29 +971,29 @@
       <w:szCs w:val="28"/>
     </w:rPr>
   </w:style>
-  <w:style w:styleId="style22" w:type="paragraph">
+  <w:style w:styleId="style25" w:type="paragraph">
     <w:name w:val="Text body"/>
     <w:basedOn w:val="style0"/>
-    <w:next w:val="style22"/>
+    <w:next w:val="style25"/>
     <w:pPr>
       <w:spacing w:after="120" w:before="0"/>
       <w:contextualSpacing w:val="false"/>
     </w:pPr>
     <w:rPr/>
   </w:style>
-  <w:style w:styleId="style23" w:type="paragraph">
+  <w:style w:styleId="style26" w:type="paragraph">
     <w:name w:val="List"/>
-    <w:basedOn w:val="style22"/>
-    <w:next w:val="style23"/>
+    <w:basedOn w:val="style25"/>
+    <w:next w:val="style26"/>
     <w:pPr/>
     <w:rPr>
       <w:rFonts w:cs="Lohit Hindi"/>
     </w:rPr>
   </w:style>
-  <w:style w:styleId="style24" w:type="paragraph">
+  <w:style w:styleId="style27" w:type="paragraph">
     <w:name w:val="Caption"/>
     <w:basedOn w:val="style0"/>
-    <w:next w:val="style24"/>
+    <w:next w:val="style27"/>
     <w:pPr>
       <w:suppressLineNumbers/>
       <w:spacing w:after="120" w:before="120"/>
@@ -685,10 +1007,10 @@
       <w:szCs w:val="24"/>
     </w:rPr>
   </w:style>
-  <w:style w:styleId="style25" w:type="paragraph">
+  <w:style w:styleId="style28" w:type="paragraph">
     <w:name w:val="Index"/>
     <w:basedOn w:val="style0"/>
-    <w:next w:val="style25"/>
+    <w:next w:val="style28"/>
     <w:pPr>
       <w:suppressLineNumbers/>
     </w:pPr>
@@ -696,10 +1018,10 @@
       <w:rFonts w:cs="Lohit Hindi"/>
     </w:rPr>
   </w:style>
-  <w:style w:styleId="style26" w:type="paragraph">
+  <w:style w:styleId="style29" w:type="paragraph">
     <w:name w:val="List Paragraph"/>
     <w:basedOn w:val="style0"/>
-    <w:next w:val="style26"/>
+    <w:next w:val="style29"/>
     <w:pPr>
       <w:spacing w:after="0" w:before="0"/>
       <w:ind w:hanging="0" w:left="720" w:right="0"/>
@@ -707,10 +1029,10 @@
     </w:pPr>
     <w:rPr/>
   </w:style>
-  <w:style w:styleId="style27" w:type="paragraph">
+  <w:style w:styleId="style30" w:type="paragraph">
     <w:name w:val="Balloon Text"/>
     <w:basedOn w:val="style0"/>
-    <w:next w:val="style27"/>
+    <w:next w:val="style30"/>
     <w:pPr/>
     <w:rPr>
       <w:rFonts w:ascii="Lucida Grande" w:cs="Lucida Grande" w:hAnsi="Lucida Grande"/>
@@ -718,17 +1040,17 @@
       <w:szCs w:val="18"/>
     </w:rPr>
   </w:style>
-  <w:style w:styleId="style28" w:type="paragraph">
+  <w:style w:styleId="style31" w:type="paragraph">
     <w:name w:val="annotation text"/>
     <w:basedOn w:val="style0"/>
-    <w:next w:val="style28"/>
+    <w:next w:val="style31"/>
     <w:pPr/>
     <w:rPr/>
   </w:style>
-  <w:style w:styleId="style29" w:type="paragraph">
+  <w:style w:styleId="style32" w:type="paragraph">
     <w:name w:val="annotation subject"/>
-    <w:basedOn w:val="style28"/>
-    <w:next w:val="style29"/>
+    <w:basedOn w:val="style31"/>
+    <w:next w:val="style32"/>
     <w:pPr/>
     <w:rPr>
       <w:b/>

</xml_diff>

<commit_message>
ENH More information on Sub 2
Including some new testing
</commit_message>
<xml_diff>
--- a/reports/Lisbon_Challenge2.docx
+++ b/reports/Lisbon_Challenge2.docx
@@ -65,9 +65,33 @@
       </w:r>
       <w:r>
         <w:rPr>
-          <w:rFonts w:ascii="Cambria" w:cs="DejaVu Sans Condensed" w:hAnsi="Cambria"/>
-        </w:rPr>
-        <w:t>Two drugs will act in a synergistic fashion if they disturb different genes with related functionality.</w:t>
+          <w:rFonts w:cs="DejaVu Sans Condensed"/>
+        </w:rPr>
+        <w:t>T</w:t>
+      </w:r>
+      <w:r>
+        <w:rPr>
+          <w:rFonts w:cs="DejaVu Sans Condensed"/>
+        </w:rPr>
+        <w:t>he assumption is that t</w:t>
+      </w:r>
+      <w:r>
+        <w:rPr>
+          <w:rFonts w:cs="DejaVu Sans Condensed"/>
+        </w:rPr>
+        <w:t xml:space="preserve">wo drugs will act in a synergistic fashion if they disturb different genes with </w:t>
+      </w:r>
+      <w:r>
+        <w:rPr>
+          <w:rFonts w:cs="DejaVu Sans Condensed"/>
+        </w:rPr>
+        <w:t xml:space="preserve">similar </w:t>
+      </w:r>
+      <w:r>
+        <w:rPr>
+          <w:rFonts w:cs="DejaVu Sans Condensed"/>
+        </w:rPr>
+        <w:t>functionality.</w:t>
       </w:r>
     </w:p>
     <w:p>
@@ -103,6 +127,39 @@
       </w:pPr>
       <w:r>
         <w:rPr>
+          <w:rFonts w:cs="DejaVu Sans Condensed"/>
+        </w:rPr>
+        <w:t xml:space="preserve">Because only the single </w:t>
+      </w:r>
+      <w:r>
+        <w:rPr>
+          <w:rFonts w:cs="DejaVu Sans Condensed"/>
+        </w:rPr>
+        <w:t>drug data was made available there is no training data.</w:t>
+      </w:r>
+    </w:p>
+    <w:p>
+      <w:pPr>
+        <w:pStyle w:val="style0"/>
+      </w:pPr>
+      <w:r>
+        <w:rPr/>
+      </w:r>
+    </w:p>
+    <w:p>
+      <w:pPr>
+        <w:pStyle w:val="style0"/>
+      </w:pPr>
+      <w:r>
+        <w:rPr/>
+      </w:r>
+    </w:p>
+    <w:p>
+      <w:pPr>
+        <w:pStyle w:val="style0"/>
+      </w:pPr>
+      <w:r>
+        <w:rPr>
           <w:b/>
         </w:rPr>
         <w:t>Methods</w:t>
@@ -113,51 +170,47 @@
         <w:pStyle w:val="style0"/>
       </w:pPr>
       <w:r>
-        <w:rPr>
-          <w:rFonts w:ascii="Cambria" w:cs="DejaVu Sans Condensed" w:hAnsi="Cambria"/>
-        </w:rPr>
-      </w:r>
-    </w:p>
-    <w:p>
-      <w:pPr>
-        <w:pStyle w:val="style0"/>
-      </w:pPr>
-      <w:r>
-        <w:rPr>
-          <w:rFonts w:ascii="Cambria" w:cs="DejaVu Sans Condensed" w:hAnsi="Cambria"/>
-        </w:rPr>
-        <w:t xml:space="preserve">For the implementation of this idea, I relied, on the GO terms (molecular function and biological process </w:t>
-      </w:r>
-      <w:r>
-        <w:rPr>
-          <w:rFonts w:ascii="Cambria" w:cs="DejaVu Sans Condensed" w:hAnsi="Cambria"/>
-        </w:rPr>
-        <w:t xml:space="preserve">vocabularies </w:t>
-      </w:r>
-      <w:r>
-        <w:rPr>
-          <w:rFonts w:ascii="Cambria" w:cs="DejaVu Sans Condensed" w:hAnsi="Cambria"/>
-        </w:rPr>
-        <w:t>only).</w:t>
-      </w:r>
-    </w:p>
-    <w:p>
-      <w:pPr>
-        <w:pStyle w:val="style0"/>
-      </w:pPr>
-      <w:r>
-        <w:rPr>
-          <w:rFonts w:ascii="Cambria" w:cs="DejaVu Sans Condensed" w:hAnsi="Cambria"/>
-        </w:rPr>
-      </w:r>
-    </w:p>
-    <w:p>
-      <w:pPr>
-        <w:pStyle w:val="style0"/>
-      </w:pPr>
-      <w:r>
-        <w:rPr>
-          <w:rFonts w:ascii="Cambria" w:cs="DejaVu Sans Condensed" w:hAnsi="Cambria"/>
+        <w:rPr/>
+      </w:r>
+    </w:p>
+    <w:p>
+      <w:pPr>
+        <w:pStyle w:val="style0"/>
+      </w:pPr>
+      <w:r>
+        <w:rPr>
+          <w:rFonts w:cs="DejaVu Sans Condensed"/>
+        </w:rPr>
+        <w:t xml:space="preserve">For the implementation of this idea, I relied, on the </w:t>
+      </w:r>
+      <w:r>
+        <w:rPr>
+          <w:rFonts w:cs="DejaVu Sans Condensed"/>
+        </w:rPr>
+        <w:t xml:space="preserve">molecular function </w:t>
+      </w:r>
+      <w:r>
+        <w:rPr>
+          <w:rFonts w:cs="DejaVu Sans Condensed"/>
+        </w:rPr>
+        <w:t>GO terms.</w:t>
+      </w:r>
+    </w:p>
+    <w:p>
+      <w:pPr>
+        <w:pStyle w:val="style0"/>
+      </w:pPr>
+      <w:r>
+        <w:rPr/>
+      </w:r>
+    </w:p>
+    <w:p>
+      <w:pPr>
+        <w:pStyle w:val="style0"/>
+      </w:pPr>
+      <w:r>
+        <w:rPr>
+          <w:rFonts w:cs="DejaVu Sans Condensed"/>
         </w:rPr>
         <w:t>First, the media and DMSO data was used to determine a baseline variation and genes were considered disturbed if they moved more than 1.5 standard deviations away from the mean at any time point. This is a noisy measurement, but it will only be used very indirectly. As above, genes were also grouped together by GO terms.</w:t>
       </w:r>
@@ -167,18 +220,16 @@
         <w:pStyle w:val="style0"/>
       </w:pPr>
       <w:r>
-        <w:rPr>
-          <w:rFonts w:ascii="Cambria" w:cs="DejaVu Sans Condensed" w:hAnsi="Cambria"/>
-        </w:rPr>
-      </w:r>
-    </w:p>
-    <w:p>
-      <w:pPr>
-        <w:pStyle w:val="style0"/>
-      </w:pPr>
-      <w:r>
-        <w:rPr>
-          <w:rFonts w:ascii="Cambria" w:cs="DejaVu Sans Condensed" w:hAnsi="Cambria"/>
+        <w:rPr/>
+      </w:r>
+    </w:p>
+    <w:p>
+      <w:pPr>
+        <w:pStyle w:val="style0"/>
+      </w:pPr>
+      <w:r>
+        <w:rPr>
+          <w:rFonts w:cs="DejaVu Sans Condensed"/>
         </w:rPr>
         <w:t>Each drug was thus characterized by two signatures:</w:t>
       </w:r>
@@ -193,7 +244,7 @@
       </w:pPr>
       <w:r>
         <w:rPr>
-          <w:rFonts w:ascii="Cambria" w:cs="DejaVu Sans Condensed" w:hAnsi="Cambria"/>
+          <w:rFonts w:cs="DejaVu Sans Condensed"/>
         </w:rPr>
         <w:t>A set of disturbed genes</w:t>
       </w:r>
@@ -208,7 +259,7 @@
       </w:pPr>
       <w:r>
         <w:rPr>
-          <w:rFonts w:ascii="Cambria" w:cs="DejaVu Sans Condensed" w:hAnsi="Cambria"/>
+          <w:rFonts w:cs="DejaVu Sans Condensed"/>
         </w:rPr>
         <w:t>A set of disturbed GO terms</w:t>
       </w:r>
@@ -218,18 +269,16 @@
         <w:pStyle w:val="style0"/>
       </w:pPr>
       <w:r>
-        <w:rPr>
-          <w:rFonts w:ascii="Cambria" w:cs="DejaVu Sans Condensed" w:hAnsi="Cambria"/>
-        </w:rPr>
-      </w:r>
-    </w:p>
-    <w:p>
-      <w:pPr>
-        <w:pStyle w:val="style0"/>
-      </w:pPr>
-      <w:r>
-        <w:rPr>
-          <w:rFonts w:ascii="Cambria" w:cs="DejaVu Sans Condensed" w:hAnsi="Cambria"/>
+        <w:rPr/>
+      </w:r>
+    </w:p>
+    <w:p>
+      <w:pPr>
+        <w:pStyle w:val="style0"/>
+      </w:pPr>
+      <w:r>
+        <w:rPr>
+          <w:rFonts w:cs="DejaVu Sans Condensed"/>
         </w:rPr>
         <w:t>For each pair of drugs, I computed the correlation between its disturbed genes and its disturbed GO terms.</w:t>
       </w:r>
@@ -239,18 +288,16 @@
         <w:pStyle w:val="style0"/>
       </w:pPr>
       <w:r>
-        <w:rPr>
-          <w:rFonts w:ascii="Cambria" w:cs="DejaVu Sans Condensed" w:hAnsi="Cambria"/>
-        </w:rPr>
-      </w:r>
-    </w:p>
-    <w:p>
-      <w:pPr>
-        <w:pStyle w:val="style0"/>
-      </w:pPr>
-      <w:r>
-        <w:rPr>
-          <w:rFonts w:ascii="Cambria" w:cs="DejaVu Sans Condensed" w:hAnsi="Cambria"/>
+        <w:rPr/>
+      </w:r>
+    </w:p>
+    <w:p>
+      <w:pPr>
+        <w:pStyle w:val="style0"/>
+      </w:pPr>
+      <w:r>
+        <w:rPr>
+          <w:rFonts w:cs="DejaVu Sans Condensed"/>
         </w:rPr>
         <w:t>There is a roughly linear correlation between these two values, but the distance to the regression line is our measure of synergy. Drugs pairs for which the GO terms are more correlated than predicted by the correlation at the gene level were predicted to be synergistic.</w:t>
       </w:r>
@@ -260,29 +307,23 @@
         <w:pStyle w:val="style0"/>
       </w:pPr>
       <w:r>
-        <w:rPr>
-          <w:rFonts w:ascii="Cambria" w:hAnsi="Cambria"/>
-        </w:rPr>
-      </w:r>
-    </w:p>
-    <w:p>
-      <w:pPr>
-        <w:pStyle w:val="style0"/>
-      </w:pPr>
-      <w:r>
-        <w:rPr>
-          <w:rFonts w:ascii="Cambria" w:hAnsi="Cambria"/>
-        </w:rPr>
-      </w:r>
-    </w:p>
-    <w:p>
-      <w:pPr>
-        <w:pStyle w:val="style0"/>
-      </w:pPr>
-      <w:r>
-        <w:rPr>
-          <w:rFonts w:ascii="Cambria" w:hAnsi="Cambria"/>
-        </w:rPr>
+        <w:rPr/>
+      </w:r>
+    </w:p>
+    <w:p>
+      <w:pPr>
+        <w:pStyle w:val="style0"/>
+      </w:pPr>
+      <w:r>
+        <w:rPr/>
+      </w:r>
+    </w:p>
+    <w:p>
+      <w:pPr>
+        <w:pStyle w:val="style0"/>
+      </w:pPr>
+      <w:r>
+        <w:rPr/>
       </w:r>
     </w:p>
     <w:p>
@@ -294,6 +335,86 @@
           <w:b/>
         </w:rPr>
         <w:t>Conclusion/Discussion</w:t>
+      </w:r>
+    </w:p>
+    <w:p>
+      <w:pPr>
+        <w:pStyle w:val="style0"/>
+      </w:pPr>
+      <w:r>
+        <w:rPr>
+          <w:b w:val="false"/>
+          <w:bCs w:val="false"/>
+        </w:rPr>
+      </w:r>
+    </w:p>
+    <w:p>
+      <w:pPr>
+        <w:pStyle w:val="style0"/>
+      </w:pPr>
+      <w:r>
+        <w:rPr>
+          <w:rFonts w:cs="DejaVu Sans Condensed"/>
+          <w:b w:val="false"/>
+          <w:bCs w:val="false"/>
+        </w:rPr>
+        <w:t xml:space="preserve">With the benefit of the testing data, which was not available at the time of the competition, we can test </w:t>
+      </w:r>
+      <w:r>
+        <w:rPr>
+          <w:rFonts w:cs="DejaVu Sans Condensed"/>
+          <w:b w:val="false"/>
+          <w:bCs w:val="false"/>
+        </w:rPr>
+        <w:t xml:space="preserve">a few variations and measure whether they would have been better than the submission. In particular, the restriction to the Molecular Function vocabulary was </w:t>
+      </w:r>
+      <w:r>
+        <w:rPr>
+          <w:rFonts w:cs="DejaVu Sans Condensed"/>
+          <w:b w:val="false"/>
+          <w:bCs w:val="false"/>
+        </w:rPr>
+        <w:t xml:space="preserve">somewhat </w:t>
+      </w:r>
+      <w:r>
+        <w:rPr>
+          <w:rFonts w:cs="DejaVu Sans Condensed"/>
+          <w:b w:val="false"/>
+          <w:bCs w:val="false"/>
+        </w:rPr>
+        <w:t xml:space="preserve">arbitrary and we can test other GO vocabularies. </w:t>
+      </w:r>
+      <w:r>
+        <w:rPr>
+          <w:rFonts w:cs="DejaVu Sans Condensed"/>
+          <w:b w:val="false"/>
+          <w:bCs w:val="false"/>
+        </w:rPr>
+        <w:t>In total, there are 6 possible combinations of vocabularies</w:t>
+      </w:r>
+      <w:r>
+        <w:rPr>
+          <w:rFonts w:cs="DejaVu Sans Condensed"/>
+          <w:b w:val="false"/>
+          <w:bCs w:val="false"/>
+        </w:rPr>
+        <w:t xml:space="preserve">. </w:t>
+      </w:r>
+      <w:r>
+        <w:rPr>
+          <w:rFonts w:cs="DejaVu Sans Condensed"/>
+          <w:b w:val="false"/>
+          <w:bCs w:val="false"/>
+        </w:rPr>
+        <w:t xml:space="preserve">The best result is the combination of the molecular function and the biological process vocabularies, but the p-value is 16%. The best single vocabulary is not molecular function, but biological process </w:t>
+      </w:r>
+      <w:r>
+        <w:rPr>
+          <w:rFonts w:cs="DejaVu Sans Condensed"/>
+          <w:b w:val="false"/>
+          <w:bCs w:val="false"/>
+        </w:rPr>
+        <w:t>(with a p-value of 21%). In retrospect, this may have been a better embodiment of the idea that was underlying this method, but the result is still of limited value.</w:t>
       </w:r>
     </w:p>
     <w:p>

</xml_diff>

<commit_message>
ENH Add regression plot
</commit_message>
<xml_diff>
--- a/reports/Lisbon_Challenge2.docx
+++ b/reports/Lisbon_Challenge2.docx
@@ -132,19 +132,7 @@
         <w:rPr>
           <w:rFonts w:cs="DejaVu Sans Condensed"/>
         </w:rPr>
-        <w:t xml:space="preserve">First, the media and DMSO data was used to determine a baseline variation and genes were considered disturbed if they moved more than 1.5 standard deviations away from the mean at any time point. This is a noisy measurement, but it will only be used very indirectly. </w:t>
-      </w:r>
-      <w:r>
-        <w:rPr>
-          <w:rFonts w:cs="DejaVu Sans Condensed"/>
-        </w:rPr>
-        <w:t>G</w:t>
-      </w:r>
-      <w:r>
-        <w:rPr>
-          <w:rFonts w:cs="DejaVu Sans Condensed"/>
-        </w:rPr>
-        <w:t>enes were also grouped together by GO terms.</w:t>
+        <w:t>First, the media and DMSO data was used to determine a baseline variation and genes were considered disturbed if they moved more than 1.5 standard deviations away from the mean at any time point. This is a noisy measurement, but it will only be used very indirectly. Genes were also grouped together by GO terms.</w:t>
       </w:r>
     </w:p>
     <w:p>
@@ -178,7 +166,43 @@
         <w:rPr>
           <w:rFonts w:cs="DejaVu Sans Condensed"/>
         </w:rPr>
-        <w:t>A set of disturbed genes</w:t>
+        <w:t>A set of disturbed genes, represented as a binary vector,</w:t>
+      </w:r>
+      <w:r>
+        <w:rPr/>
+      </w:r>
+      <m:oMath xmlns:m="http://schemas.openxmlformats.org/officeDocument/2006/math">
+        <m:acc>
+          <m:accPr>
+            <m:chr m:val="⃗"/>
+          </m:accPr>
+          <m:e>
+            <m:sSub>
+              <m:e>
+                <m:r>
+                  <w:rPr>
+                    <w:rFonts w:ascii="Cambria Math" w:hAnsi="Cambria Math"/>
+                  </w:rPr>
+                  <m:t xml:space="preserve">g</m:t>
+                </m:r>
+              </m:e>
+              <m:sub>
+                <m:r>
+                  <w:rPr>
+                    <w:rFonts w:ascii="Cambria Math" w:hAnsi="Cambria Math"/>
+                  </w:rPr>
+                  <m:t xml:space="preserve">i</m:t>
+                </m:r>
+              </m:sub>
+            </m:sSub>
+          </m:e>
+        </m:acc>
+      </m:oMath>
+      <w:r>
+        <w:rPr>
+          <w:rFonts w:cs="DejaVu Sans Condensed"/>
+        </w:rPr>
+        <w:t>.</w:t>
       </w:r>
     </w:p>
     <w:p>
@@ -193,57 +217,693 @@
         <w:rPr>
           <w:rFonts w:cs="DejaVu Sans Condensed"/>
         </w:rPr>
-        <w:t xml:space="preserve">A set of disturbed </w:t>
-      </w:r>
-      <w:r>
-        <w:rPr>
-          <w:rFonts w:cs="DejaVu Sans Condensed"/>
-        </w:rPr>
-        <w:t xml:space="preserve">molecular function </w:t>
-      </w:r>
-      <w:r>
-        <w:rPr>
-          <w:rFonts w:cs="DejaVu Sans Condensed"/>
-        </w:rPr>
-        <w:t>GO terms</w:t>
-      </w:r>
-    </w:p>
-    <w:p>
-      <w:pPr>
-        <w:pStyle w:val="style0"/>
-      </w:pPr>
-      <w:r>
-        <w:rPr/>
-      </w:r>
-    </w:p>
-    <w:p>
-      <w:pPr>
-        <w:pStyle w:val="style0"/>
-      </w:pPr>
-      <w:r>
-        <w:rPr>
-          <w:rFonts w:cs="DejaVu Sans Condensed"/>
-        </w:rPr>
-        <w:t>For each pair of drugs, I computed the correlation between its disturbed genes and its disturbed GO terms.</w:t>
-      </w:r>
-    </w:p>
-    <w:p>
-      <w:pPr>
-        <w:pStyle w:val="style0"/>
-      </w:pPr>
-      <w:r>
-        <w:rPr/>
-      </w:r>
-    </w:p>
-    <w:p>
-      <w:pPr>
-        <w:pStyle w:val="style0"/>
-      </w:pPr>
-      <w:r>
-        <w:rPr>
-          <w:rFonts w:cs="DejaVu Sans Condensed"/>
-        </w:rPr>
-        <w:t>There is a roughly linear correlation between these two values, but the distance to the regression line is our measure of synergy. Drugs pairs for which the GO terms are more correlated than predicted by the correlation at the gene level were predicted to be synergistic.</w:t>
+        <w:t xml:space="preserve">A set of disturbed molecular function GO terms, equally represented as a binary vector, </w:t>
+      </w:r>
+      <w:r>
+        <w:rPr/>
+      </w:r>
+      <m:oMath xmlns:m="http://schemas.openxmlformats.org/officeDocument/2006/math">
+        <m:acc>
+          <m:accPr>
+            <m:chr m:val="⃗"/>
+          </m:accPr>
+          <m:e>
+            <m:sSub>
+              <m:e>
+                <m:r>
+                  <w:rPr>
+                    <w:rFonts w:ascii="Cambria Math" w:hAnsi="Cambria Math"/>
+                  </w:rPr>
+                  <m:t xml:space="preserve">t</m:t>
+                </m:r>
+              </m:e>
+              <m:sub>
+                <m:r>
+                  <w:rPr>
+                    <w:rFonts w:ascii="Cambria Math" w:hAnsi="Cambria Math"/>
+                  </w:rPr>
+                  <m:t xml:space="preserve">i</m:t>
+                </m:r>
+              </m:sub>
+            </m:sSub>
+          </m:e>
+        </m:acc>
+      </m:oMath>
+      <w:r>
+        <w:rPr>
+          <w:rFonts w:cs="DejaVu Sans Condensed"/>
+        </w:rPr>
+        <w:t>.</w:t>
+      </w:r>
+    </w:p>
+    <w:p>
+      <w:pPr>
+        <w:pStyle w:val="style0"/>
+      </w:pPr>
+      <w:r>
+        <w:rPr/>
+      </w:r>
+    </w:p>
+    <w:p>
+      <w:pPr>
+        <w:pStyle w:val="style0"/>
+      </w:pPr>
+      <w:r>
+        <w:rPr>
+          <w:rFonts w:cs="DejaVu Sans Condensed"/>
+        </w:rPr>
+        <w:t xml:space="preserve">For each pair of drugs, we computed the Pearson correlation of the gene perturbation vectors, </w:t>
+      </w:r>
+      <w:r>
+        <w:rPr/>
+      </w:r>
+      <m:oMath xmlns:m="http://schemas.openxmlformats.org/officeDocument/2006/math">
+        <m:r>
+          <w:rPr>
+            <w:rFonts w:ascii="Cambria Math" w:hAnsi="Cambria Math"/>
+          </w:rPr>
+          <m:t xml:space="preserve">c</m:t>
+        </m:r>
+        <m:d>
+          <m:dPr>
+            <m:begChr m:val="("/>
+            <m:endChr m:val=")"/>
+          </m:dPr>
+          <m:e>
+            <m:acc>
+              <m:accPr>
+                <m:chr m:val="⃗"/>
+              </m:accPr>
+              <m:e>
+                <m:sSub>
+                  <m:e>
+                    <m:r>
+                      <w:rPr>
+                        <w:rFonts w:ascii="Cambria Math" w:hAnsi="Cambria Math"/>
+                      </w:rPr>
+                      <m:t xml:space="preserve">g</m:t>
+                    </m:r>
+                  </m:e>
+                  <m:sub>
+                    <m:r>
+                      <w:rPr>
+                        <w:rFonts w:ascii="Cambria Math" w:hAnsi="Cambria Math"/>
+                      </w:rPr>
+                      <m:t xml:space="preserve">i</m:t>
+                    </m:r>
+                  </m:sub>
+                </m:sSub>
+              </m:e>
+            </m:acc>
+            <m:r>
+              <w:rPr>
+                <w:rFonts w:ascii="Cambria Math" w:hAnsi="Cambria Math"/>
+              </w:rPr>
+              <m:t xml:space="preserve">,</m:t>
+            </m:r>
+            <m:acc>
+              <m:accPr>
+                <m:chr m:val="⃗"/>
+              </m:accPr>
+              <m:e>
+                <m:sSub>
+                  <m:e>
+                    <m:r>
+                      <w:rPr>
+                        <w:rFonts w:ascii="Cambria Math" w:hAnsi="Cambria Math"/>
+                      </w:rPr>
+                      <m:t xml:space="preserve">g</m:t>
+                    </m:r>
+                  </m:e>
+                  <m:sub>
+                    <m:r>
+                      <w:rPr>
+                        <w:rFonts w:ascii="Cambria Math" w:hAnsi="Cambria Math"/>
+                      </w:rPr>
+                      <m:t xml:space="preserve">j</m:t>
+                    </m:r>
+                  </m:sub>
+                </m:sSub>
+              </m:e>
+            </m:acc>
+          </m:e>
+        </m:d>
+      </m:oMath>
+      <w:r>
+        <w:rPr>
+          <w:rFonts w:cs="DejaVu Sans Condensed"/>
+        </w:rPr>
+        <w:t xml:space="preserve">, and its GO terms perturbation vector, </w:t>
+      </w:r>
+      <w:r>
+        <w:rPr/>
+      </w:r>
+      <m:oMath xmlns:m="http://schemas.openxmlformats.org/officeDocument/2006/math">
+        <m:r>
+          <w:rPr>
+            <w:rFonts w:ascii="Cambria Math" w:hAnsi="Cambria Math"/>
+          </w:rPr>
+          <m:t xml:space="preserve">c</m:t>
+        </m:r>
+        <m:d>
+          <m:dPr>
+            <m:begChr m:val="("/>
+            <m:endChr m:val=")"/>
+          </m:dPr>
+          <m:e>
+            <m:acc>
+              <m:accPr>
+                <m:chr m:val="⃗"/>
+              </m:accPr>
+              <m:e>
+                <m:sSub>
+                  <m:e>
+                    <m:r>
+                      <w:rPr>
+                        <w:rFonts w:ascii="Cambria Math" w:hAnsi="Cambria Math"/>
+                      </w:rPr>
+                      <m:t xml:space="preserve">t</m:t>
+                    </m:r>
+                  </m:e>
+                  <m:sub>
+                    <m:r>
+                      <w:rPr>
+                        <w:rFonts w:ascii="Cambria Math" w:hAnsi="Cambria Math"/>
+                      </w:rPr>
+                      <m:t xml:space="preserve">i</m:t>
+                    </m:r>
+                  </m:sub>
+                </m:sSub>
+              </m:e>
+            </m:acc>
+            <m:r>
+              <w:rPr>
+                <w:rFonts w:ascii="Cambria Math" w:hAnsi="Cambria Math"/>
+              </w:rPr>
+              <m:t xml:space="preserve">,</m:t>
+            </m:r>
+            <m:acc>
+              <m:accPr>
+                <m:chr m:val="⃗"/>
+              </m:accPr>
+              <m:e>
+                <m:sSub>
+                  <m:e>
+                    <m:r>
+                      <w:rPr>
+                        <w:rFonts w:ascii="Cambria Math" w:hAnsi="Cambria Math"/>
+                      </w:rPr>
+                      <m:t xml:space="preserve">t</m:t>
+                    </m:r>
+                  </m:e>
+                  <m:sub>
+                    <m:r>
+                      <w:rPr>
+                        <w:rFonts w:ascii="Cambria Math" w:hAnsi="Cambria Math"/>
+                      </w:rPr>
+                      <m:t xml:space="preserve">j</m:t>
+                    </m:r>
+                  </m:sub>
+                </m:sSub>
+              </m:e>
+            </m:acc>
+          </m:e>
+        </m:d>
+      </m:oMath>
+      <w:r>
+        <w:rPr>
+          <w:rFonts w:cs="DejaVu Sans Condensed"/>
+        </w:rPr>
+        <w:t>.</w:t>
+      </w:r>
+    </w:p>
+    <w:p>
+      <w:pPr>
+        <w:pStyle w:val="style0"/>
+      </w:pPr>
+      <w:r>
+        <w:rPr/>
+      </w:r>
+    </w:p>
+    <w:p>
+      <w:pPr>
+        <w:pStyle w:val="style0"/>
+      </w:pPr>
+      <w:r>
+        <w:rPr>
+          <w:rFonts w:cs="DejaVu Sans Condensed"/>
+        </w:rPr>
+        <w:t>There is a roughly linear correlation between these two values:</w:t>
+      </w:r>
+    </w:p>
+    <w:p>
+      <w:pPr>
+        <w:pStyle w:val="style0"/>
+      </w:pPr>
+      <w:r>
+        <w:rPr/>
+      </w:r>
+    </w:p>
+    <w:p>
+      <w:pPr>
+        <w:pStyle w:val="style0"/>
+      </w:pPr>
+      <w:r>
+        <w:rPr/>
+      </w:r>
+      <m:oMath xmlns:m="http://schemas.openxmlformats.org/officeDocument/2006/math">
+        <m:r>
+          <w:rPr>
+            <w:rFonts w:ascii="Cambria Math" w:hAnsi="Cambria Math"/>
+          </w:rPr>
+          <m:t xml:space="preserve">c</m:t>
+        </m:r>
+        <m:d>
+          <m:dPr>
+            <m:begChr m:val="("/>
+            <m:endChr m:val=")"/>
+          </m:dPr>
+          <m:e>
+            <m:acc>
+              <m:accPr>
+                <m:chr m:val="⃗"/>
+              </m:accPr>
+              <m:e>
+                <m:sSub>
+                  <m:e>
+                    <m:r>
+                      <w:rPr>
+                        <w:rFonts w:ascii="Cambria Math" w:hAnsi="Cambria Math"/>
+                      </w:rPr>
+                      <m:t xml:space="preserve">g</m:t>
+                    </m:r>
+                  </m:e>
+                  <m:sub>
+                    <m:r>
+                      <w:rPr>
+                        <w:rFonts w:ascii="Cambria Math" w:hAnsi="Cambria Math"/>
+                      </w:rPr>
+                      <m:t xml:space="preserve">i</m:t>
+                    </m:r>
+                  </m:sub>
+                </m:sSub>
+              </m:e>
+            </m:acc>
+            <m:r>
+              <w:rPr>
+                <w:rFonts w:ascii="Cambria Math" w:hAnsi="Cambria Math"/>
+              </w:rPr>
+              <m:t xml:space="preserve">,</m:t>
+            </m:r>
+            <m:acc>
+              <m:accPr>
+                <m:chr m:val="⃗"/>
+              </m:accPr>
+              <m:e>
+                <m:sSub>
+                  <m:e>
+                    <m:r>
+                      <w:rPr>
+                        <w:rFonts w:ascii="Cambria Math" w:hAnsi="Cambria Math"/>
+                      </w:rPr>
+                      <m:t xml:space="preserve">g</m:t>
+                    </m:r>
+                  </m:e>
+                  <m:sub>
+                    <m:r>
+                      <w:rPr>
+                        <w:rFonts w:ascii="Cambria Math" w:hAnsi="Cambria Math"/>
+                      </w:rPr>
+                      <m:t xml:space="preserve">j</m:t>
+                    </m:r>
+                  </m:sub>
+                </m:sSub>
+              </m:e>
+            </m:acc>
+          </m:e>
+        </m:d>
+        <m:r>
+          <w:rPr>
+            <w:rFonts w:ascii="Cambria Math" w:hAnsi="Cambria Math"/>
+          </w:rPr>
+          <m:t xml:space="preserve">≈</m:t>
+        </m:r>
+        <m:r>
+          <w:rPr>
+            <w:rFonts w:ascii="Cambria Math" w:hAnsi="Cambria Math"/>
+          </w:rPr>
+          <m:t xml:space="preserve">α</m:t>
+        </m:r>
+        <m:r>
+          <w:rPr>
+            <w:rFonts w:ascii="Cambria Math" w:hAnsi="Cambria Math"/>
+          </w:rPr>
+          <m:t xml:space="preserve">c</m:t>
+        </m:r>
+        <m:d>
+          <m:dPr>
+            <m:begChr m:val="("/>
+            <m:endChr m:val=")"/>
+          </m:dPr>
+          <m:e>
+            <m:acc>
+              <m:accPr>
+                <m:chr m:val="⃗"/>
+              </m:accPr>
+              <m:e>
+                <m:sSub>
+                  <m:e>
+                    <m:r>
+                      <w:rPr>
+                        <w:rFonts w:ascii="Cambria Math" w:hAnsi="Cambria Math"/>
+                      </w:rPr>
+                      <m:t xml:space="preserve">t</m:t>
+                    </m:r>
+                  </m:e>
+                  <m:sub>
+                    <m:r>
+                      <w:rPr>
+                        <w:rFonts w:ascii="Cambria Math" w:hAnsi="Cambria Math"/>
+                      </w:rPr>
+                      <m:t xml:space="preserve">i</m:t>
+                    </m:r>
+                  </m:sub>
+                </m:sSub>
+              </m:e>
+            </m:acc>
+            <m:r>
+              <w:rPr>
+                <w:rFonts w:ascii="Cambria Math" w:hAnsi="Cambria Math"/>
+              </w:rPr>
+              <m:t xml:space="preserve">,</m:t>
+            </m:r>
+            <m:acc>
+              <m:accPr>
+                <m:chr m:val="⃗"/>
+              </m:accPr>
+              <m:e>
+                <m:sSub>
+                  <m:e>
+                    <m:r>
+                      <w:rPr>
+                        <w:rFonts w:ascii="Cambria Math" w:hAnsi="Cambria Math"/>
+                      </w:rPr>
+                      <m:t xml:space="preserve">t</m:t>
+                    </m:r>
+                  </m:e>
+                  <m:sub>
+                    <m:r>
+                      <w:rPr>
+                        <w:rFonts w:ascii="Cambria Math" w:hAnsi="Cambria Math"/>
+                      </w:rPr>
+                      <m:t xml:space="preserve">j</m:t>
+                    </m:r>
+                  </m:sub>
+                </m:sSub>
+              </m:e>
+            </m:acc>
+          </m:e>
+        </m:d>
+        <m:r>
+          <w:rPr>
+            <w:rFonts w:ascii="Cambria Math" w:hAnsi="Cambria Math"/>
+          </w:rPr>
+          <m:t xml:space="preserve">+</m:t>
+        </m:r>
+        <m:r>
+          <w:rPr>
+            <w:rFonts w:ascii="Cambria Math" w:hAnsi="Cambria Math"/>
+          </w:rPr>
+          <m:t xml:space="preserve">β</m:t>
+        </m:r>
+      </m:oMath>
+    </w:p>
+    <w:p>
+      <w:pPr>
+        <w:pStyle w:val="style0"/>
+      </w:pPr>
+      <w:r>
+        <w:rPr/>
+      </w:r>
+    </w:p>
+    <w:p>
+      <w:pPr>
+        <w:pStyle w:val="style0"/>
+      </w:pPr>
+      <w:r>
+        <w:rPr/>
+        <w:t>as can be seen in Figure 1.</w:t>
+      </w:r>
+    </w:p>
+    <w:p>
+      <w:pPr>
+        <w:pStyle w:val="style0"/>
+      </w:pPr>
+      <w:r>
+        <w:rPr/>
+      </w:r>
+    </w:p>
+    <w:p>
+      <w:pPr>
+        <w:pStyle w:val="style0"/>
+      </w:pPr>
+      <w:r>
+        <w:rPr/>
+      </w:r>
+    </w:p>
+    <w:p>
+      <w:pPr>
+        <w:pStyle w:val="style0"/>
+      </w:pPr>
+      <w:r>
+        <w:rPr/>
+      </w:r>
+    </w:p>
+    <w:p>
+      <w:pPr>
+        <w:pStyle w:val="style0"/>
+      </w:pPr>
+      <w:r>
+        <w:rPr/>
+      </w:r>
+    </w:p>
+    <w:p>
+      <w:pPr>
+        <w:pStyle w:val="style0"/>
+      </w:pPr>
+      <w:r>
+        <w:rPr/>
+      </w:r>
+    </w:p>
+    <w:p>
+      <w:pPr>
+        <w:pStyle w:val="style0"/>
+      </w:pPr>
+      <w:r>
+        <w:rPr/>
+      </w:r>
+    </w:p>
+    <w:p>
+      <w:pPr>
+        <w:pStyle w:val="style0"/>
+      </w:pPr>
+      <w:r>
+        <w:rPr/>
+      </w:r>
+    </w:p>
+    <w:p>
+      <w:pPr>
+        <w:pStyle w:val="style0"/>
+      </w:pPr>
+      <w:r>
+        <w:rPr/>
+      </w:r>
+    </w:p>
+    <w:p>
+      <w:pPr>
+        <w:pStyle w:val="style0"/>
+      </w:pPr>
+      <w:r>
+        <w:rPr/>
+      </w:r>
+    </w:p>
+    <w:p>
+      <w:pPr>
+        <w:pStyle w:val="style0"/>
+      </w:pPr>
+      <w:r>
+        <w:rPr/>
+      </w:r>
+    </w:p>
+    <w:p>
+      <w:pPr>
+        <w:pStyle w:val="style0"/>
+      </w:pPr>
+      <w:r>
+        <w:rPr/>
+      </w:r>
+    </w:p>
+    <w:p>
+      <w:pPr>
+        <w:pStyle w:val="style0"/>
+      </w:pPr>
+      <w:r>
+        <w:rPr/>
+        <w:drawing>
+          <wp:anchor allowOverlap="1" behindDoc="0" distB="0" distL="0" distR="0" distT="0" layoutInCell="1" locked="0" relativeHeight="5" simplePos="0">
+            <wp:simplePos x="0" y="0"/>
+            <wp:positionH relativeFrom="column">
+              <wp:posOffset>1463040</wp:posOffset>
+            </wp:positionH>
+            <wp:positionV relativeFrom="paragraph">
+              <wp:posOffset>360045</wp:posOffset>
+            </wp:positionV>
+            <wp:extent cx="2560320" cy="1920240"/>
+            <wp:effectExtent b="0" l="0" r="0" t="0"/>
+            <wp:wrapTopAndBottom/>
+            <wp:docPr descr="" id="0" name="Picture"/>
+            <wp:cNvGraphicFramePr>
+              <a:graphicFrameLocks xmlns:a="http://schemas.openxmlformats.org/drawingml/2006/main" noChangeAspect="1"/>
+            </wp:cNvGraphicFramePr>
+            <a:graphic xmlns:a="http://schemas.openxmlformats.org/drawingml/2006/main">
+              <a:graphicData uri="http://schemas.openxmlformats.org/drawingml/2006/picture">
+                <pic:pic xmlns:pic="http://schemas.openxmlformats.org/drawingml/2006/picture">
+                  <pic:nvPicPr>
+                    <pic:cNvPr descr="" id="0" name="Picture"/>
+                    <pic:cNvPicPr>
+                      <a:picLocks noChangeArrowheads="1" noChangeAspect="1"/>
+                    </pic:cNvPicPr>
+                  </pic:nvPicPr>
+                  <pic:blipFill>
+                    <a:blip r:embed="rId2"/>
+                    <a:srcRect/>
+                    <a:stretch>
+                      <a:fillRect/>
+                    </a:stretch>
+                  </pic:blipFill>
+                  <pic:spPr bwMode="auto">
+                    <a:xfrm>
+                      <a:off x="0" y="0"/>
+                      <a:ext cx="2560320" cy="1920240"/>
+                    </a:xfrm>
+                    <a:prstGeom prst="rect">
+                      <a:avLst/>
+                    </a:prstGeom>
+                    <a:noFill/>
+                    <a:ln w="9525">
+                      <a:noFill/>
+                      <a:miter lim="800000"/>
+                      <a:headEnd/>
+                      <a:tailEnd/>
+                    </a:ln>
+                  </pic:spPr>
+                </pic:pic>
+              </a:graphicData>
+            </a:graphic>
+          </wp:anchor>
+        </w:drawing>
+      </w:r>
+    </w:p>
+    <w:p>
+      <w:pPr>
+        <w:pStyle w:val="style0"/>
+      </w:pPr>
+      <w:r>
+        <w:rPr/>
+      </w:r>
+    </w:p>
+    <w:p>
+      <w:pPr>
+        <w:pStyle w:val="style0"/>
+      </w:pPr>
+      <w:r>
+        <w:rPr>
+          <w:i/>
+          <w:iCs/>
+          <w:sz w:val="20"/>
+          <w:szCs w:val="20"/>
+        </w:rPr>
+        <w:t>Figure 1: Gene correlations as a function of GO term correlations. Each circle represents a drug pair, the straight line is the best least-squares fit.</w:t>
+      </w:r>
+    </w:p>
+    <w:p>
+      <w:pPr>
+        <w:pStyle w:val="style0"/>
+      </w:pPr>
+      <w:r>
+        <w:rPr>
+          <w:i/>
+          <w:iCs/>
+          <w:sz w:val="20"/>
+          <w:szCs w:val="20"/>
+        </w:rPr>
+      </w:r>
+    </w:p>
+    <w:p>
+      <w:pPr>
+        <w:pStyle w:val="style0"/>
+      </w:pPr>
+      <w:r>
+        <w:rPr/>
+      </w:r>
+    </w:p>
+    <w:p>
+      <w:pPr>
+        <w:pStyle w:val="style0"/>
+      </w:pPr>
+      <w:r>
+        <w:rPr>
+          <w:rFonts w:cs="DejaVu Sans Condensed"/>
+        </w:rPr>
+        <w:t xml:space="preserve">However, the </w:t>
+      </w:r>
+      <w:r>
+        <w:rPr>
+          <w:rFonts w:cs="DejaVu Sans Condensed"/>
+        </w:rPr>
+        <w:t xml:space="preserve"> </w:t>
+      </w:r>
+      <w:r>
+        <w:rPr>
+          <w:rFonts w:cs="DejaVu Sans Condensed"/>
+        </w:rPr>
+        <w:t xml:space="preserve">is not perfect. the distance to the regression line is our measure of synergy. Drugs pairs for which the </w:t>
+      </w:r>
+      <w:r>
+        <w:rPr>
+          <w:rFonts w:cs="DejaVu Sans Condensed"/>
+        </w:rPr>
+        <w:t xml:space="preserve">genes </w:t>
+      </w:r>
+      <w:r>
+        <w:rPr>
+          <w:rFonts w:cs="DejaVu Sans Condensed"/>
+        </w:rPr>
+        <w:t xml:space="preserve">are </w:t>
+      </w:r>
+      <w:r>
+        <w:rPr>
+          <w:rFonts w:cs="DejaVu Sans Condensed"/>
+        </w:rPr>
+        <w:t xml:space="preserve">less </w:t>
+      </w:r>
+      <w:r>
+        <w:rPr>
+          <w:rFonts w:cs="DejaVu Sans Condensed"/>
+        </w:rPr>
+        <w:t xml:space="preserve">correlated than predicted by the correlation at the </w:t>
+      </w:r>
+      <w:r>
+        <w:rPr>
+          <w:rFonts w:cs="DejaVu Sans Condensed"/>
+        </w:rPr>
+        <w:t xml:space="preserve">GO term </w:t>
+      </w:r>
+      <w:r>
+        <w:rPr>
+          <w:rFonts w:cs="DejaVu Sans Condensed"/>
+        </w:rPr>
+        <w:t>were predicted to be synergistic.</w:t>
       </w:r>
     </w:p>
     <w:p>
@@ -283,7 +943,7 @@
           <w:b w:val="false"/>
           <w:bCs w:val="false"/>
         </w:rPr>
-        <w:t>With the benefit of the testing data, which was not available at the time of the competition, we can test a few variations and measure whether they would have been better than the submission. In particular, the restriction to the Molecular Function vocabulary was somewhat arbitrary and we can test other GO vocabularies. In total, there are 6 possible combinations of vocabularies. The best result is the combination of the molecular function and the biological process vocabularies, but the p-value is 16%. The best single vocabulary is not molecular function, but biological process (with a p-value of 21%). In retrospect, this may have been a better embodiment of the idea that was underlying this method, but the result is still of limited value.</w:t>
+        <w:t>With the benefit of the testing data, which was not available at the time of the competition, we can test a few variations and measure whether they would have been better than the submission. In particular, the restriction to the Molecular Function vocabulary was somewhat arbitrary and we can test other GO vocabularies. In total, there are 6 possible combinations of vocabularies. The best result is the combination of the molecular function and the biological process vocabularies, but the p-value is 16%. The best single vocabulary is not molecular function, but biological process. In retrospect, this may have been a better embodiment of the idea that was underlying this method, but the result is still of limited value, as the resulting p-value is 21%.</w:t>
       </w:r>
     </w:p>
     <w:p>

</xml_diff>